<commit_message>
añadiendo nombre al enunciado de bash
</commit_message>
<xml_diff>
--- a/EnunciadoBashB.docx
+++ b/EnunciadoBashB.docx
@@ -27,15 +27,7 @@
     </w:p>
     <w:p>
       <w:r>
-        <w:t xml:space="preserve">Entregarás un archivo en </w:t>
-      </w:r>
-      <w:proofErr w:type="spellStart"/>
-      <w:r>
-        <w:t>pdf</w:t>
-      </w:r>
-      <w:proofErr w:type="spellEnd"/>
-      <w:r>
-        <w:t xml:space="preserve"> con los comandos que resuelvan las actividades</w:t>
+        <w:t>Entregarás un archivo en pdf con los comandos que resuelvan las actividades</w:t>
       </w:r>
       <w:r>
         <w:t>.</w:t>
@@ -55,14 +47,12 @@
       <w:r>
         <w:t xml:space="preserve">llamada </w:t>
       </w:r>
-      <w:proofErr w:type="spellStart"/>
       <w:r>
         <w:rPr>
           <w:rFonts w:ascii="Batang" w:eastAsia="Batang" w:hAnsi="Batang"/>
         </w:rPr>
         <w:t>exam</w:t>
       </w:r>
-      <w:proofErr w:type="spellEnd"/>
       <w:r>
         <w:t xml:space="preserve"> </w:t>
       </w:r>
@@ -79,16 +69,8 @@
         <w:rPr>
           <w:rFonts w:ascii="Batang" w:eastAsia="Batang" w:hAnsi="Batang"/>
         </w:rPr>
-        <w:t>/</w:t>
-      </w:r>
-      <w:proofErr w:type="spellStart"/>
-      <w:r>
-        <w:rPr>
-          <w:rFonts w:ascii="Batang" w:eastAsia="Batang" w:hAnsi="Batang"/>
-        </w:rPr>
-        <w:t>exam</w:t>
-      </w:r>
-      <w:proofErr w:type="spellEnd"/>
+        <w:t>/exam</w:t>
+      </w:r>
       <w:r>
         <w:t>).</w:t>
       </w:r>
@@ -104,87 +86,15 @@
         <w:rPr>
           <w:color w:val="00B0F0"/>
         </w:rPr>
-        <w:t>Estando ya dentro de /home/</w:t>
-      </w:r>
-      <w:proofErr w:type="spellStart"/>
+        <w:t>Estando ya dentro de /home/clau – mkdir exam</w:t>
+      </w:r>
       <w:r>
         <w:rPr>
           <w:color w:val="00B0F0"/>
         </w:rPr>
-        <w:t>clau</w:t>
-      </w:r>
-      <w:proofErr w:type="spellEnd"/>
-      <w:r>
-        <w:rPr>
-          <w:color w:val="00B0F0"/>
-        </w:rPr>
-        <w:t xml:space="preserve"> – </w:t>
-      </w:r>
-      <w:proofErr w:type="spellStart"/>
-      <w:r>
-        <w:rPr>
-          <w:color w:val="00B0F0"/>
-        </w:rPr>
-        <w:t>mkdir</w:t>
-      </w:r>
-      <w:proofErr w:type="spellEnd"/>
-      <w:r>
-        <w:rPr>
-          <w:color w:val="00B0F0"/>
-        </w:rPr>
-        <w:t xml:space="preserve"> </w:t>
-      </w:r>
-      <w:proofErr w:type="spellStart"/>
-      <w:r>
-        <w:rPr>
-          <w:color w:val="00B0F0"/>
-        </w:rPr>
-        <w:t>exam</w:t>
-      </w:r>
-      <w:proofErr w:type="spellEnd"/>
-      <w:r>
-        <w:rPr>
-          <w:color w:val="00B0F0"/>
-        </w:rPr>
         <w:br/>
-        <w:t xml:space="preserve">Ruta absoluta </w:t>
-      </w:r>
-      <w:proofErr w:type="spellStart"/>
-      <w:r>
-        <w:rPr>
-          <w:color w:val="00B0F0"/>
-        </w:rPr>
-        <w:t>mkdir</w:t>
-      </w:r>
-      <w:proofErr w:type="spellEnd"/>
-      <w:r>
-        <w:rPr>
-          <w:color w:val="00B0F0"/>
-        </w:rPr>
-        <w:t xml:space="preserve"> /home/</w:t>
-      </w:r>
-      <w:proofErr w:type="spellStart"/>
-      <w:r>
-        <w:rPr>
-          <w:color w:val="00B0F0"/>
-        </w:rPr>
-        <w:t>clau</w:t>
-      </w:r>
-      <w:proofErr w:type="spellEnd"/>
-      <w:r>
-        <w:rPr>
-          <w:color w:val="00B0F0"/>
-        </w:rPr>
-        <w:t>/</w:t>
-      </w:r>
-      <w:proofErr w:type="spellStart"/>
-      <w:r>
-        <w:rPr>
-          <w:color w:val="00B0F0"/>
-        </w:rPr>
-        <w:t>exam</w:t>
-      </w:r>
-      <w:proofErr w:type="spellEnd"/>
+        <w:t>Ruta absoluta mkdir /home/clau/exam</w:t>
+      </w:r>
     </w:p>
     <w:p>
       <w:pPr>
@@ -208,42 +118,12 @@
           <w:color w:val="00B0F0"/>
         </w:rPr>
       </w:pPr>
-      <w:proofErr w:type="gramStart"/>
       <w:r>
         <w:rPr>
           <w:color w:val="00B0F0"/>
         </w:rPr>
-        <w:t>cd</w:t>
-      </w:r>
-      <w:proofErr w:type="gramEnd"/>
-      <w:r>
-        <w:rPr>
-          <w:color w:val="00B0F0"/>
-        </w:rPr>
-        <w:t xml:space="preserve"> /home/</w:t>
-      </w:r>
-      <w:proofErr w:type="spellStart"/>
-      <w:r>
-        <w:rPr>
-          <w:color w:val="00B0F0"/>
-        </w:rPr>
-        <w:t>clau</w:t>
-      </w:r>
-      <w:proofErr w:type="spellEnd"/>
-      <w:r>
-        <w:rPr>
-          <w:color w:val="00B0F0"/>
-        </w:rPr>
-        <w:t>/</w:t>
-      </w:r>
-      <w:proofErr w:type="spellStart"/>
-      <w:r>
-        <w:rPr>
-          <w:color w:val="00B0F0"/>
-        </w:rPr>
-        <w:t>exam</w:t>
-      </w:r>
-      <w:proofErr w:type="spellEnd"/>
+        <w:t>cd /home/clau/exam</w:t>
+      </w:r>
     </w:p>
     <w:p>
       <w:pPr>
@@ -315,21 +195,11 @@
           <w:color w:val="00B0F0"/>
         </w:rPr>
       </w:pPr>
-      <w:proofErr w:type="spellStart"/>
-      <w:proofErr w:type="gramStart"/>
       <w:r>
         <w:rPr>
           <w:color w:val="00B0F0"/>
         </w:rPr>
-        <w:t>cat</w:t>
-      </w:r>
-      <w:proofErr w:type="spellEnd"/>
-      <w:proofErr w:type="gramEnd"/>
-      <w:r>
-        <w:rPr>
-          <w:color w:val="00B0F0"/>
-        </w:rPr>
-        <w:t xml:space="preserve"> consumos.txt | grep Ford &gt; ford.txt</w:t>
+        <w:t>cat consumos.txt | grep Ford &gt; ford.txt</w:t>
       </w:r>
     </w:p>
     <w:p>
@@ -343,28 +213,24 @@
       <w:r>
         <w:t xml:space="preserve">Crea una carpeta llamada </w:t>
       </w:r>
-      <w:proofErr w:type="spellStart"/>
       <w:r>
         <w:rPr>
           <w:rFonts w:ascii="Batang" w:eastAsia="Batang" w:hAnsi="Batang"/>
         </w:rPr>
         <w:t>ford</w:t>
       </w:r>
-      <w:proofErr w:type="spellEnd"/>
       <w:r>
         <w:t xml:space="preserve"> dentro de la carpeta donde te encuentras (</w:t>
       </w:r>
       <w:r>
         <w:t xml:space="preserve">estás en la carpeta </w:t>
       </w:r>
-      <w:proofErr w:type="spellStart"/>
       <w:r>
         <w:rPr>
           <w:rFonts w:ascii="Batang" w:eastAsia="Batang" w:hAnsi="Batang"/>
         </w:rPr>
         <w:t>exam</w:t>
       </w:r>
-      <w:proofErr w:type="spellEnd"/>
       <w:r>
         <w:t>)</w:t>
       </w:r>
@@ -376,30 +242,12 @@
           <w:color w:val="00B0F0"/>
         </w:rPr>
       </w:pPr>
-      <w:proofErr w:type="spellStart"/>
-      <w:proofErr w:type="gramStart"/>
       <w:r>
         <w:rPr>
           <w:color w:val="00B0F0"/>
         </w:rPr>
-        <w:t>mkdir</w:t>
-      </w:r>
-      <w:proofErr w:type="spellEnd"/>
-      <w:proofErr w:type="gramEnd"/>
-      <w:r>
-        <w:rPr>
-          <w:color w:val="00B0F0"/>
-        </w:rPr>
-        <w:t xml:space="preserve"> </w:t>
-      </w:r>
-      <w:proofErr w:type="spellStart"/>
-      <w:r>
-        <w:rPr>
-          <w:color w:val="00B0F0"/>
-        </w:rPr>
-        <w:t>ford</w:t>
-      </w:r>
-      <w:proofErr w:type="spellEnd"/>
+        <w:t>mkdir ford</w:t>
+      </w:r>
     </w:p>
     <w:p>
       <w:pPr>
@@ -412,14 +260,12 @@
       <w:r>
         <w:t xml:space="preserve">Sin entrar en la carpeta </w:t>
       </w:r>
-      <w:proofErr w:type="spellStart"/>
       <w:r>
         <w:rPr>
           <w:rFonts w:ascii="Batang" w:eastAsia="Batang" w:hAnsi="Batang"/>
         </w:rPr>
         <w:t>ford</w:t>
       </w:r>
-      <w:proofErr w:type="spellEnd"/>
       <w:r>
         <w:t xml:space="preserve">, mueve el archivo </w:t>
       </w:r>
@@ -438,14 +284,12 @@
       <w:r>
         <w:t xml:space="preserve"> a la carpeta </w:t>
       </w:r>
-      <w:proofErr w:type="spellStart"/>
       <w:r>
         <w:rPr>
           <w:rFonts w:ascii="Batang" w:eastAsia="Batang" w:hAnsi="Batang"/>
         </w:rPr>
         <w:t>ford</w:t>
       </w:r>
-      <w:proofErr w:type="spellEnd"/>
       <w:r>
         <w:t>.</w:t>
       </w:r>
@@ -457,28 +301,12 @@
           <w:color w:val="00B0F0"/>
         </w:rPr>
       </w:pPr>
-      <w:proofErr w:type="spellStart"/>
       <w:r>
         <w:rPr>
           <w:color w:val="00B0F0"/>
         </w:rPr>
-        <w:t>Mv</w:t>
-      </w:r>
-      <w:proofErr w:type="spellEnd"/>
-      <w:r>
-        <w:rPr>
-          <w:color w:val="00B0F0"/>
-        </w:rPr>
-        <w:t xml:space="preserve"> Ford.txt </w:t>
-      </w:r>
-      <w:proofErr w:type="spellStart"/>
-      <w:r>
-        <w:rPr>
-          <w:color w:val="00B0F0"/>
-        </w:rPr>
-        <w:t>ford</w:t>
-      </w:r>
-      <w:proofErr w:type="spellEnd"/>
+        <w:t>Mv Ford.txt ford</w:t>
+      </w:r>
     </w:p>
     <w:p>
       <w:pPr>
@@ -541,49 +369,11 @@
           <w:color w:val="00B0F0"/>
         </w:rPr>
       </w:pPr>
-      <w:proofErr w:type="spellStart"/>
-      <w:proofErr w:type="gramStart"/>
       <w:r>
         <w:rPr>
           <w:color w:val="00B0F0"/>
         </w:rPr>
-        <w:t>cat</w:t>
-      </w:r>
-      <w:proofErr w:type="spellEnd"/>
-      <w:proofErr w:type="gramEnd"/>
-      <w:r>
-        <w:rPr>
-          <w:color w:val="00B0F0"/>
-        </w:rPr>
-        <w:t xml:space="preserve"> consumos.txt | </w:t>
-      </w:r>
-      <w:proofErr w:type="spellStart"/>
-      <w:r>
-        <w:rPr>
-          <w:color w:val="00B0F0"/>
-        </w:rPr>
-        <w:t>awk</w:t>
-      </w:r>
-      <w:proofErr w:type="spellEnd"/>
-      <w:r>
-        <w:rPr>
-          <w:color w:val="00B0F0"/>
-        </w:rPr>
-        <w:t xml:space="preserve"> '{ </w:t>
-      </w:r>
-      <w:proofErr w:type="spellStart"/>
-      <w:r>
-        <w:rPr>
-          <w:color w:val="00B0F0"/>
-        </w:rPr>
-        <w:t>print</w:t>
-      </w:r>
-      <w:proofErr w:type="spellEnd"/>
-      <w:r>
-        <w:rPr>
-          <w:color w:val="00B0F0"/>
-        </w:rPr>
-        <w:t xml:space="preserve"> $1 "-" $4 }'</w:t>
+        <w:t>cat consumos.txt | awk '{ print $1 "-" $4 }'</w:t>
       </w:r>
     </w:p>
     <w:p>
@@ -614,30 +404,12 @@
           <w:color w:val="00B0F0"/>
         </w:rPr>
       </w:pPr>
-      <w:proofErr w:type="spellStart"/>
-      <w:proofErr w:type="gramStart"/>
       <w:r>
         <w:rPr>
           <w:color w:val="00B0F0"/>
         </w:rPr>
-        <w:t>cat</w:t>
-      </w:r>
-      <w:proofErr w:type="spellEnd"/>
-      <w:proofErr w:type="gramEnd"/>
-      <w:r>
-        <w:rPr>
-          <w:color w:val="00B0F0"/>
-        </w:rPr>
-        <w:t xml:space="preserve"> consumos.txt | grep -c </w:t>
-      </w:r>
-      <w:proofErr w:type="spellStart"/>
-      <w:r>
-        <w:rPr>
-          <w:color w:val="00B0F0"/>
-        </w:rPr>
-        <w:t>Diesel</w:t>
-      </w:r>
-      <w:proofErr w:type="spellEnd"/>
+        <w:t>cat consumos.txt | grep -c Diesel</w:t>
+      </w:r>
     </w:p>
     <w:p>
       <w:pPr>
@@ -709,21 +481,11 @@
           <w:color w:val="00B0F0"/>
         </w:rPr>
       </w:pPr>
-      <w:proofErr w:type="spellStart"/>
-      <w:proofErr w:type="gramStart"/>
       <w:r>
         <w:rPr>
           <w:color w:val="00B0F0"/>
         </w:rPr>
-        <w:t>cat</w:t>
-      </w:r>
-      <w:proofErr w:type="spellEnd"/>
-      <w:proofErr w:type="gramEnd"/>
-      <w:r>
-        <w:rPr>
-          <w:color w:val="00B0F0"/>
-        </w:rPr>
-        <w:t xml:space="preserve"> consumos.txt | sed s/Hyundai/Smart/</w:t>
+        <w:t>cat consumos.txt | sed s/Hyundai/Smart/</w:t>
       </w:r>
     </w:p>
     <w:p>
@@ -748,21 +510,11 @@
           <w:color w:val="00B0F0"/>
         </w:rPr>
       </w:pPr>
-      <w:proofErr w:type="spellStart"/>
-      <w:proofErr w:type="gramStart"/>
       <w:r>
         <w:rPr>
           <w:color w:val="00B0F0"/>
         </w:rPr>
-        <w:t>cat</w:t>
-      </w:r>
-      <w:proofErr w:type="spellEnd"/>
-      <w:proofErr w:type="gramEnd"/>
-      <w:r>
-        <w:rPr>
-          <w:color w:val="00B0F0"/>
-        </w:rPr>
-        <w:t xml:space="preserve"> consumos.txt | grep 201[0-9]</w:t>
+        <w:t>cat consumos.txt | grep 201[0-9]</w:t>
       </w:r>
     </w:p>
     <w:p>
@@ -817,19 +569,11 @@
         </w:rPr>
         <w:t>du -</w:t>
       </w:r>
-      <w:proofErr w:type="spellStart"/>
       <w:r>
         <w:rPr>
           <w:rFonts w:ascii="Batang" w:eastAsia="Batang" w:hAnsi="Batang"/>
         </w:rPr>
-        <w:t>hs</w:t>
-      </w:r>
-      <w:proofErr w:type="spellEnd"/>
-      <w:r>
-        <w:rPr>
-          <w:rFonts w:ascii="Batang" w:eastAsia="Batang" w:hAnsi="Batang"/>
-        </w:rPr>
-        <w:t xml:space="preserve"> *</w:t>
+        <w:t>hs *</w:t>
       </w:r>
       <w:r>
         <w:t xml:space="preserve"> no</w:t>
@@ -1457,6 +1201,14 @@
               <w:szCs w:val="21"/>
             </w:rPr>
             <w:tab/>
+          </w:r>
+          <w:r>
+            <w:rPr>
+              <w:b/>
+              <w:sz w:val="21"/>
+              <w:szCs w:val="21"/>
+            </w:rPr>
+            <w:t>Claudiu Andrei Nechitescu</w:t>
           </w:r>
           <w:bookmarkStart w:id="0" w:name="_GoBack"/>
           <w:bookmarkEnd w:id="0"/>

</xml_diff>